<commit_message>
Termo de Abertura completo
</commit_message>
<xml_diff>
--- a/doc/Termo_Abertura_Projeto_Integrado-FabioSantos.docx
+++ b/doc/Termo_Abertura_Projeto_Integrado-FabioSantos.docx
@@ -5,7 +5,7 @@
     <w:tbl>
       <w:tblPr>
         <w:jc w:val="left"/>
-        <w:tblInd w:w="-15" w:type="dxa"/>
+        <w:tblInd w:w="-20" w:type="dxa"/>
         <w:tblBorders>
           <w:top w:val="single" w:sz="4" w:space="0" w:color="999999"/>
           <w:left w:val="single" w:sz="4" w:space="0" w:color="999999"/>
@@ -16,16 +16,16 @@
         </w:tblBorders>
         <w:tblCellMar>
           <w:top w:w="0" w:type="dxa"/>
-          <w:left w:w="13" w:type="dxa"/>
+          <w:left w:w="8" w:type="dxa"/>
           <w:bottom w:w="0" w:type="dxa"/>
           <w:right w:w="0" w:type="dxa"/>
         </w:tblCellMar>
       </w:tblPr>
       <w:tblGrid>
-        <w:gridCol w:w="733"/>
-        <w:gridCol w:w="1515"/>
+        <w:gridCol w:w="732"/>
+        <w:gridCol w:w="1514"/>
         <w:gridCol w:w="2882"/>
-        <w:gridCol w:w="3537"/>
+        <w:gridCol w:w="3538"/>
       </w:tblGrid>
       <w:tr>
         <w:trPr>
@@ -34,7 +34,7 @@
         </w:trPr>
         <w:tc>
           <w:tcPr>
-            <w:tcW w:w="8667" w:type="dxa"/>
+            <w:tcW w:w="8666" w:type="dxa"/>
             <w:gridSpan w:val="4"/>
             <w:tcBorders>
               <w:top w:val="single" w:sz="4" w:space="0" w:color="999999"/>
@@ -46,7 +46,7 @@
             </w:tcBorders>
             <w:shd w:fill="DBE5F1" w:val="clear"/>
             <w:tcMar>
-              <w:left w:w="13" w:type="dxa"/>
+              <w:left w:w="8" w:type="dxa"/>
             </w:tcMar>
             <w:vAlign w:val="center"/>
           </w:tcPr>
@@ -75,7 +75,7 @@
         </w:trPr>
         <w:tc>
           <w:tcPr>
-            <w:tcW w:w="733" w:type="dxa"/>
+            <w:tcW w:w="732" w:type="dxa"/>
             <w:tcBorders>
               <w:top w:val="single" w:sz="4" w:space="0" w:color="999999"/>
               <w:left w:val="single" w:sz="4" w:space="0" w:color="999999"/>
@@ -86,7 +86,7 @@
             </w:tcBorders>
             <w:shd w:fill="DBE5F1" w:val="clear"/>
             <w:tcMar>
-              <w:left w:w="13" w:type="dxa"/>
+              <w:left w:w="8" w:type="dxa"/>
             </w:tcMar>
             <w:vAlign w:val="center"/>
           </w:tcPr>
@@ -109,7 +109,7 @@
         </w:tc>
         <w:tc>
           <w:tcPr>
-            <w:tcW w:w="1515" w:type="dxa"/>
+            <w:tcW w:w="1514" w:type="dxa"/>
             <w:tcBorders>
               <w:top w:val="single" w:sz="4" w:space="0" w:color="999999"/>
               <w:left w:val="single" w:sz="4" w:space="0" w:color="999999"/>
@@ -120,7 +120,7 @@
             </w:tcBorders>
             <w:shd w:fill="DBE5F1" w:val="clear"/>
             <w:tcMar>
-              <w:left w:w="13" w:type="dxa"/>
+              <w:left w:w="8" w:type="dxa"/>
             </w:tcMar>
             <w:vAlign w:val="center"/>
           </w:tcPr>
@@ -154,7 +154,7 @@
             </w:tcBorders>
             <w:shd w:fill="DBE5F1" w:val="clear"/>
             <w:tcMar>
-              <w:left w:w="13" w:type="dxa"/>
+              <w:left w:w="8" w:type="dxa"/>
             </w:tcMar>
             <w:vAlign w:val="center"/>
           </w:tcPr>
@@ -177,7 +177,7 @@
         </w:tc>
         <w:tc>
           <w:tcPr>
-            <w:tcW w:w="3537" w:type="dxa"/>
+            <w:tcW w:w="3538" w:type="dxa"/>
             <w:tcBorders>
               <w:top w:val="single" w:sz="4" w:space="0" w:color="999999"/>
               <w:left w:val="single" w:sz="4" w:space="0" w:color="999999"/>
@@ -188,7 +188,7 @@
             </w:tcBorders>
             <w:shd w:fill="DBE5F1" w:val="clear"/>
             <w:tcMar>
-              <w:left w:w="13" w:type="dxa"/>
+              <w:left w:w="8" w:type="dxa"/>
             </w:tcMar>
             <w:vAlign w:val="center"/>
           </w:tcPr>
@@ -217,7 +217,7 @@
         </w:trPr>
         <w:tc>
           <w:tcPr>
-            <w:tcW w:w="733" w:type="dxa"/>
+            <w:tcW w:w="732" w:type="dxa"/>
             <w:tcBorders>
               <w:top w:val="single" w:sz="4" w:space="0" w:color="999999"/>
               <w:left w:val="single" w:sz="4" w:space="0" w:color="999999"/>
@@ -228,7 +228,7 @@
             </w:tcBorders>
             <w:shd w:fill="FFFFFF" w:val="clear"/>
             <w:tcMar>
-              <w:left w:w="13" w:type="dxa"/>
+              <w:left w:w="8" w:type="dxa"/>
             </w:tcMar>
             <w:vAlign w:val="center"/>
           </w:tcPr>
@@ -249,7 +249,7 @@
         </w:tc>
         <w:tc>
           <w:tcPr>
-            <w:tcW w:w="1515" w:type="dxa"/>
+            <w:tcW w:w="1514" w:type="dxa"/>
             <w:tcBorders>
               <w:top w:val="single" w:sz="4" w:space="0" w:color="999999"/>
               <w:left w:val="single" w:sz="4" w:space="0" w:color="999999"/>
@@ -260,7 +260,7 @@
             </w:tcBorders>
             <w:shd w:fill="FFFFFF" w:val="clear"/>
             <w:tcMar>
-              <w:left w:w="13" w:type="dxa"/>
+              <w:left w:w="8" w:type="dxa"/>
             </w:tcMar>
             <w:vAlign w:val="center"/>
           </w:tcPr>
@@ -292,7 +292,7 @@
             </w:tcBorders>
             <w:shd w:fill="FFFFFF" w:val="clear"/>
             <w:tcMar>
-              <w:left w:w="13" w:type="dxa"/>
+              <w:left w:w="8" w:type="dxa"/>
             </w:tcMar>
             <w:vAlign w:val="center"/>
           </w:tcPr>
@@ -313,7 +313,7 @@
         </w:tc>
         <w:tc>
           <w:tcPr>
-            <w:tcW w:w="3537" w:type="dxa"/>
+            <w:tcW w:w="3538" w:type="dxa"/>
             <w:tcBorders>
               <w:top w:val="single" w:sz="4" w:space="0" w:color="999999"/>
               <w:left w:val="single" w:sz="4" w:space="0" w:color="999999"/>
@@ -324,7 +324,7 @@
             </w:tcBorders>
             <w:shd w:fill="FFFFFF" w:val="clear"/>
             <w:tcMar>
-              <w:left w:w="13" w:type="dxa"/>
+              <w:left w:w="8" w:type="dxa"/>
             </w:tcMar>
             <w:vAlign w:val="center"/>
           </w:tcPr>
@@ -881,8 +881,8 @@
           <w:color w:val="666666"/>
         </w:rPr>
       </w:pPr>
-      <w:bookmarkStart w:id="0" w:name="_Toc427503324"/>
-      <w:bookmarkStart w:id="1" w:name="_Toc383370456"/>
+      <w:bookmarkStart w:id="0" w:name="_Toc383370456"/>
+      <w:bookmarkStart w:id="1" w:name="_Toc427503324"/>
       <w:bookmarkEnd w:id="0"/>
       <w:bookmarkEnd w:id="1"/>
       <w:r>
@@ -977,7 +977,7 @@
       <w:pPr>
         <w:pStyle w:val="Corpodotexto"/>
         <w:bidi w:val="0"/>
-        <w:spacing w:lineRule="auto" w:line="338" w:before="0" w:after="0"/>
+        <w:spacing w:lineRule="auto" w:line="336" w:before="0" w:after="0"/>
         <w:jc w:val="both"/>
         <w:rPr>
           <w:rFonts w:ascii="Times" w:hAnsi="Times"/>
@@ -1007,7 +1007,7 @@
         </w:sectPr>
         <w:pStyle w:val="Corpodotexto"/>
         <w:bidi w:val="0"/>
-        <w:spacing w:lineRule="auto" w:line="338" w:before="0" w:after="0"/>
+        <w:spacing w:lineRule="auto" w:line="336" w:before="0" w:after="0"/>
         <w:jc w:val="both"/>
         <w:rPr>
           <w:rFonts w:ascii="Times" w:hAnsi="Times"/>
@@ -1288,7 +1288,7 @@
       <w:pPr>
         <w:pStyle w:val="Corpodotexto"/>
         <w:bidi w:val="0"/>
-        <w:spacing w:lineRule="auto" w:line="338" w:before="0" w:after="0"/>
+        <w:spacing w:lineRule="auto" w:line="336" w:before="0" w:after="0"/>
         <w:jc w:val="both"/>
         <w:rPr>
           <w:rFonts w:ascii="Times" w:hAnsi="Times"/>
@@ -1350,26 +1350,11 @@
     </w:p>
     <w:p>
       <w:pPr>
-        <w:pStyle w:val="Corpodotexto"/>
-        <w:bidi w:val="0"/>
-        <w:spacing w:lineRule="auto" w:line="338" w:before="0" w:after="0"/>
-        <w:jc w:val="both"/>
-        <w:rPr>
-          <w:rFonts w:ascii="Times" w:hAnsi="Times"/>
-          <w:i/>
-          <w:iCs/>
-          <w:sz w:val="24"/>
-          <w:szCs w:val="24"/>
-        </w:rPr>
-      </w:pPr>
-      <w:r>
-        <w:rPr>
-          <w:rFonts w:ascii="Times" w:hAnsi="Times"/>
-          <w:i/>
-          <w:iCs/>
-          <w:sz w:val="24"/>
-          <w:szCs w:val="24"/>
-        </w:rPr>
+        <w:pStyle w:val="Ttulo1"/>
+        <w:rPr/>
+      </w:pPr>
+      <w:r>
+        <w:rPr/>
       </w:r>
     </w:p>
     <w:p>
@@ -1430,25 +1415,23 @@
           <w:sz w:val="24"/>
           <w:szCs w:val="24"/>
         </w:rPr>
-        <w:t>Fabio Santos de Oliveira aluno autor do projeto.</w:t>
-      </w:r>
-    </w:p>
-    <w:p>
-      <w:pPr>
-        <w:pStyle w:val="Normal"/>
+        <w:t xml:space="preserve">Fabio Santos de Oliveira, </w:t>
+      </w:r>
+      <w:r>
         <w:rPr>
           <w:rFonts w:ascii="Times" w:hAnsi="Times"/>
           <w:sz w:val="24"/>
           <w:szCs w:val="24"/>
         </w:rPr>
-      </w:pPr>
+        <w:t xml:space="preserve">gerente do </w:t>
+      </w:r>
       <w:r>
         <w:rPr>
           <w:rFonts w:ascii="Times" w:hAnsi="Times"/>
           <w:sz w:val="24"/>
           <w:szCs w:val="24"/>
         </w:rPr>
-        <w:t xml:space="preserve">  </w:t>
+        <w:t xml:space="preserve">projeto. </w:t>
       </w:r>
       <w:r>
         <w:rPr>
@@ -1456,7 +1439,74 @@
           <w:sz w:val="24"/>
           <w:szCs w:val="24"/>
         </w:rPr>
-        <w:t>Gustavo Bartz Guedes professor orientador.</w:t>
+        <w:t>Tem autonomia para fazer qualquer tipo de alteração desde que o patrocinador aprove</w:t>
+      </w:r>
+      <w:r>
+        <w:rPr>
+          <w:rFonts w:ascii="Times" w:hAnsi="Times"/>
+          <w:sz w:val="24"/>
+          <w:szCs w:val="24"/>
+        </w:rPr>
+        <w:t>.</w:t>
+      </w:r>
+    </w:p>
+    <w:p>
+      <w:pPr>
+        <w:pStyle w:val="Normal"/>
+        <w:rPr>
+          <w:rFonts w:ascii="Times" w:hAnsi="Times"/>
+          <w:sz w:val="24"/>
+          <w:szCs w:val="24"/>
+        </w:rPr>
+      </w:pPr>
+      <w:r>
+        <w:rPr>
+          <w:rFonts w:ascii="Times" w:hAnsi="Times"/>
+          <w:sz w:val="24"/>
+          <w:szCs w:val="24"/>
+        </w:rPr>
+        <w:t xml:space="preserve">  </w:t>
+      </w:r>
+      <w:r>
+        <w:rPr>
+          <w:rFonts w:ascii="Times" w:hAnsi="Times"/>
+          <w:sz w:val="24"/>
+          <w:szCs w:val="24"/>
+        </w:rPr>
+        <w:t xml:space="preserve">Gustavo Bartz Guedes, </w:t>
+      </w:r>
+      <w:r>
+        <w:rPr>
+          <w:rFonts w:ascii="Times" w:hAnsi="Times"/>
+          <w:sz w:val="24"/>
+          <w:szCs w:val="24"/>
+        </w:rPr>
+        <w:t>patrocinador</w:t>
+      </w:r>
+      <w:r>
+        <w:rPr>
+          <w:rFonts w:ascii="Times" w:hAnsi="Times"/>
+          <w:sz w:val="24"/>
+          <w:szCs w:val="24"/>
+        </w:rPr>
+        <w:t xml:space="preserve">. </w:t>
+      </w:r>
+      <w:r>
+        <w:rPr>
+          <w:rFonts w:ascii="Times" w:hAnsi="Times"/>
+          <w:sz w:val="24"/>
+          <w:szCs w:val="24"/>
+        </w:rPr>
+        <w:t xml:space="preserve"> </w:t>
+      </w:r>
+    </w:p>
+    <w:p>
+      <w:pPr>
+        <w:pStyle w:val="Ttulo1"/>
+        <w:rPr/>
+      </w:pPr>
+      <w:r>
+        <w:rPr/>
       </w:r>
     </w:p>
     <w:p>
@@ -1471,9 +1521,9 @@
           <w:color w:val="666666"/>
         </w:rPr>
       </w:pPr>
-      <w:bookmarkStart w:id="6" w:name="_Toc383370458"/>
+      <w:bookmarkStart w:id="6" w:name="_Toc3833704561"/>
       <w:bookmarkStart w:id="7" w:name="_Toc427503327"/>
-      <w:bookmarkStart w:id="8" w:name="_Toc3833704561"/>
+      <w:bookmarkStart w:id="8" w:name="_Toc383370458"/>
       <w:bookmarkEnd w:id="6"/>
       <w:bookmarkEnd w:id="7"/>
       <w:bookmarkEnd w:id="8"/>
@@ -2164,7 +2214,7 @@
         <w:rPr>
           <w:rFonts w:ascii="Times" w:hAnsi="Times"/>
         </w:rPr>
-        <w:t>1. Definir a ferramenta de visualização de informação que possa ser usada em paginas web.</w:t>
+        <w:t>1. Criar paginas de fácil compreensão.</w:t>
       </w:r>
     </w:p>
     <w:p>
@@ -2179,7 +2229,37 @@
         <w:rPr>
           <w:rFonts w:ascii="Times" w:hAnsi="Times"/>
         </w:rPr>
-        <w:t>2. Criar paginas de fácil compreensão.</w:t>
+        <w:t>2</w:t>
+      </w:r>
+      <w:r>
+        <w:rPr>
+          <w:rFonts w:ascii="Times" w:hAnsi="Times"/>
+        </w:rPr>
+        <w:t xml:space="preserve">. </w:t>
+      </w:r>
+      <w:r>
+        <w:rPr>
+          <w:rFonts w:ascii="Times" w:hAnsi="Times"/>
+        </w:rPr>
+        <w:t xml:space="preserve">Criar </w:t>
+      </w:r>
+      <w:r>
+        <w:rPr>
+          <w:rFonts w:ascii="Times" w:hAnsi="Times"/>
+        </w:rPr>
+        <w:t xml:space="preserve">visualizações </w:t>
+      </w:r>
+      <w:r>
+        <w:rPr>
+          <w:rFonts w:ascii="Times" w:hAnsi="Times"/>
+        </w:rPr>
+        <w:t>e exibir na pagina do modulo</w:t>
+      </w:r>
+      <w:r>
+        <w:rPr>
+          <w:rFonts w:ascii="Times" w:hAnsi="Times"/>
+        </w:rPr>
+        <w:t>.</w:t>
       </w:r>
     </w:p>
     <w:p>
@@ -2194,7 +2274,13 @@
         <w:rPr>
           <w:rFonts w:ascii="Times" w:hAnsi="Times"/>
         </w:rPr>
-        <w:t>3. Utilizar a ferramenta escolhida para criar as primeiras visualizações.</w:t>
+        <w:t>3</w:t>
+      </w:r>
+      <w:r>
+        <w:rPr>
+          <w:rFonts w:ascii="Times" w:hAnsi="Times"/>
+        </w:rPr>
+        <w:t>. Criar o banco dados para armazenar os dados do IFSP – campus Hortolândia.</w:t>
       </w:r>
     </w:p>
     <w:p>
@@ -2209,16 +2295,18 @@
         <w:rPr>
           <w:rFonts w:ascii="Times" w:hAnsi="Times"/>
         </w:rPr>
-        <w:t>4. Criar o banco dados para armazenar os dados do IFSP – campus Hortolândia.</w:t>
-      </w:r>
-    </w:p>
-    <w:p>
-      <w:pPr>
-        <w:pStyle w:val="Ttulo1"/>
+        <w:t>4. Criar visualizações a partir de consultas no banco utilizando a linguagem php para persistir os dados.</w:t>
+      </w:r>
+    </w:p>
+    <w:p>
+      <w:pPr>
+        <w:pStyle w:val="Comments"/>
+        <w:ind w:left="708" w:right="0" w:hanging="0"/>
         <w:rPr/>
       </w:pPr>
       <w:r>
         <w:rPr/>
+        <w:tab/>
       </w:r>
     </w:p>
     <w:p>
@@ -2259,7 +2347,7 @@
     <w:tbl>
       <w:tblPr>
         <w:jc w:val="left"/>
-        <w:tblInd w:w="-15" w:type="dxa"/>
+        <w:tblInd w:w="-20" w:type="dxa"/>
         <w:tblBorders>
           <w:top w:val="single" w:sz="4" w:space="0" w:color="999999"/>
           <w:left w:val="single" w:sz="4" w:space="0" w:color="999999"/>
@@ -2270,15 +2358,15 @@
         </w:tblBorders>
         <w:tblCellMar>
           <w:top w:w="57" w:type="dxa"/>
-          <w:left w:w="93" w:type="dxa"/>
+          <w:left w:w="88" w:type="dxa"/>
           <w:bottom w:w="57" w:type="dxa"/>
           <w:right w:w="108" w:type="dxa"/>
         </w:tblCellMar>
       </w:tblPr>
       <w:tblGrid>
-        <w:gridCol w:w="1645"/>
+        <w:gridCol w:w="1644"/>
         <w:gridCol w:w="6009"/>
-        <w:gridCol w:w="1413"/>
+        <w:gridCol w:w="1414"/>
       </w:tblGrid>
       <w:tr>
         <w:trPr>
@@ -2286,7 +2374,7 @@
         </w:trPr>
         <w:tc>
           <w:tcPr>
-            <w:tcW w:w="1645" w:type="dxa"/>
+            <w:tcW w:w="1644" w:type="dxa"/>
             <w:tcBorders>
               <w:top w:val="single" w:sz="4" w:space="0" w:color="999999"/>
               <w:left w:val="single" w:sz="4" w:space="0" w:color="999999"/>
@@ -2297,7 +2385,7 @@
             </w:tcBorders>
             <w:shd w:fill="DBE5F1" w:val="clear"/>
             <w:tcMar>
-              <w:left w:w="93" w:type="dxa"/>
+              <w:left w:w="88" w:type="dxa"/>
             </w:tcMar>
           </w:tcPr>
           <w:p>
@@ -2328,7 +2416,7 @@
             </w:tcBorders>
             <w:shd w:fill="DBE5F1" w:val="clear"/>
             <w:tcMar>
-              <w:left w:w="93" w:type="dxa"/>
+              <w:left w:w="88" w:type="dxa"/>
             </w:tcMar>
             <w:vAlign w:val="center"/>
           </w:tcPr>
@@ -2349,7 +2437,7 @@
         </w:tc>
         <w:tc>
           <w:tcPr>
-            <w:tcW w:w="1413" w:type="dxa"/>
+            <w:tcW w:w="1414" w:type="dxa"/>
             <w:tcBorders>
               <w:top w:val="single" w:sz="4" w:space="0" w:color="999999"/>
               <w:left w:val="single" w:sz="4" w:space="0" w:color="999999"/>
@@ -2360,7 +2448,7 @@
             </w:tcBorders>
             <w:shd w:fill="DBE5F1" w:val="clear"/>
             <w:tcMar>
-              <w:left w:w="93" w:type="dxa"/>
+              <w:left w:w="88" w:type="dxa"/>
             </w:tcMar>
             <w:vAlign w:val="center"/>
           </w:tcPr>
@@ -2386,7 +2474,7 @@
         </w:trPr>
         <w:tc>
           <w:tcPr>
-            <w:tcW w:w="1645" w:type="dxa"/>
+            <w:tcW w:w="1644" w:type="dxa"/>
             <w:tcBorders>
               <w:top w:val="single" w:sz="4" w:space="0" w:color="999999"/>
               <w:left w:val="single" w:sz="4" w:space="0" w:color="999999"/>
@@ -2397,7 +2485,7 @@
             </w:tcBorders>
             <w:shd w:fill="FFFFFF" w:val="clear"/>
             <w:tcMar>
-              <w:left w:w="93" w:type="dxa"/>
+              <w:left w:w="88" w:type="dxa"/>
             </w:tcMar>
           </w:tcPr>
           <w:p>
@@ -2428,7 +2516,7 @@
             </w:tcBorders>
             <w:shd w:fill="FFFFFF" w:val="clear"/>
             <w:tcMar>
-              <w:left w:w="93" w:type="dxa"/>
+              <w:left w:w="88" w:type="dxa"/>
             </w:tcMar>
           </w:tcPr>
           <w:p>
@@ -2448,7 +2536,7 @@
         </w:tc>
         <w:tc>
           <w:tcPr>
-            <w:tcW w:w="1413" w:type="dxa"/>
+            <w:tcW w:w="1414" w:type="dxa"/>
             <w:tcBorders>
               <w:top w:val="single" w:sz="4" w:space="0" w:color="999999"/>
               <w:left w:val="single" w:sz="4" w:space="0" w:color="999999"/>
@@ -2459,7 +2547,7 @@
             </w:tcBorders>
             <w:shd w:fill="FFFFFF" w:val="clear"/>
             <w:tcMar>
-              <w:left w:w="93" w:type="dxa"/>
+              <w:left w:w="88" w:type="dxa"/>
             </w:tcMar>
             <w:vAlign w:val="center"/>
           </w:tcPr>
@@ -2485,7 +2573,7 @@
         </w:trPr>
         <w:tc>
           <w:tcPr>
-            <w:tcW w:w="1645" w:type="dxa"/>
+            <w:tcW w:w="1644" w:type="dxa"/>
             <w:vMerge w:val="restart"/>
             <w:tcBorders>
               <w:top w:val="single" w:sz="4" w:space="0" w:color="999999"/>
@@ -2497,7 +2585,7 @@
             </w:tcBorders>
             <w:shd w:fill="FFFFFF" w:val="clear"/>
             <w:tcMar>
-              <w:left w:w="93" w:type="dxa"/>
+              <w:left w:w="88" w:type="dxa"/>
             </w:tcMar>
             <w:vAlign w:val="center"/>
           </w:tcPr>
@@ -2529,7 +2617,7 @@
             </w:tcBorders>
             <w:shd w:fill="FFFFFF" w:val="clear"/>
             <w:tcMar>
-              <w:left w:w="93" w:type="dxa"/>
+              <w:left w:w="88" w:type="dxa"/>
             </w:tcMar>
           </w:tcPr>
           <w:p>
@@ -2549,7 +2637,7 @@
         </w:tc>
         <w:tc>
           <w:tcPr>
-            <w:tcW w:w="1413" w:type="dxa"/>
+            <w:tcW w:w="1414" w:type="dxa"/>
             <w:tcBorders>
               <w:top w:val="single" w:sz="4" w:space="0" w:color="999999"/>
               <w:left w:val="single" w:sz="4" w:space="0" w:color="999999"/>
@@ -2560,7 +2648,7 @@
             </w:tcBorders>
             <w:shd w:fill="FFFFFF" w:val="clear"/>
             <w:tcMar>
-              <w:left w:w="93" w:type="dxa"/>
+              <w:left w:w="88" w:type="dxa"/>
             </w:tcMar>
             <w:vAlign w:val="center"/>
           </w:tcPr>
@@ -2586,7 +2674,7 @@
         </w:trPr>
         <w:tc>
           <w:tcPr>
-            <w:tcW w:w="1645" w:type="dxa"/>
+            <w:tcW w:w="1644" w:type="dxa"/>
             <w:vMerge w:val="continue"/>
             <w:tcBorders>
               <w:top w:val="single" w:sz="4" w:space="0" w:color="999999"/>
@@ -2598,7 +2686,7 @@
             </w:tcBorders>
             <w:shd w:fill="FFFFFF" w:val="clear"/>
             <w:tcMar>
-              <w:left w:w="93" w:type="dxa"/>
+              <w:left w:w="88" w:type="dxa"/>
             </w:tcMar>
           </w:tcPr>
           <w:p>
@@ -2628,7 +2716,7 @@
             </w:tcBorders>
             <w:shd w:fill="FFFFFF" w:val="clear"/>
             <w:tcMar>
-              <w:left w:w="93" w:type="dxa"/>
+              <w:left w:w="88" w:type="dxa"/>
             </w:tcMar>
           </w:tcPr>
           <w:p>
@@ -2648,7 +2736,7 @@
         </w:tc>
         <w:tc>
           <w:tcPr>
-            <w:tcW w:w="1413" w:type="dxa"/>
+            <w:tcW w:w="1414" w:type="dxa"/>
             <w:tcBorders>
               <w:top w:val="single" w:sz="4" w:space="0" w:color="999999"/>
               <w:left w:val="single" w:sz="4" w:space="0" w:color="999999"/>
@@ -2659,7 +2747,7 @@
             </w:tcBorders>
             <w:shd w:fill="FFFFFF" w:val="clear"/>
             <w:tcMar>
-              <w:left w:w="93" w:type="dxa"/>
+              <w:left w:w="88" w:type="dxa"/>
             </w:tcMar>
             <w:vAlign w:val="center"/>
           </w:tcPr>
@@ -2685,7 +2773,7 @@
         </w:trPr>
         <w:tc>
           <w:tcPr>
-            <w:tcW w:w="1645" w:type="dxa"/>
+            <w:tcW w:w="1644" w:type="dxa"/>
             <w:vMerge w:val="restart"/>
             <w:tcBorders>
               <w:top w:val="single" w:sz="4" w:space="0" w:color="999999"/>
@@ -2697,7 +2785,7 @@
             </w:tcBorders>
             <w:shd w:fill="FFFFFF" w:val="clear"/>
             <w:tcMar>
-              <w:left w:w="93" w:type="dxa"/>
+              <w:left w:w="88" w:type="dxa"/>
             </w:tcMar>
             <w:vAlign w:val="center"/>
           </w:tcPr>
@@ -2729,7 +2817,7 @@
             </w:tcBorders>
             <w:shd w:fill="FFFFFF" w:val="clear"/>
             <w:tcMar>
-              <w:left w:w="93" w:type="dxa"/>
+              <w:left w:w="88" w:type="dxa"/>
             </w:tcMar>
           </w:tcPr>
           <w:p>
@@ -2749,7 +2837,7 @@
         </w:tc>
         <w:tc>
           <w:tcPr>
-            <w:tcW w:w="1413" w:type="dxa"/>
+            <w:tcW w:w="1414" w:type="dxa"/>
             <w:tcBorders>
               <w:top w:val="single" w:sz="4" w:space="0" w:color="999999"/>
               <w:left w:val="single" w:sz="4" w:space="0" w:color="999999"/>
@@ -2760,7 +2848,7 @@
             </w:tcBorders>
             <w:shd w:fill="FFFFFF" w:val="clear"/>
             <w:tcMar>
-              <w:left w:w="93" w:type="dxa"/>
+              <w:left w:w="88" w:type="dxa"/>
             </w:tcMar>
             <w:vAlign w:val="center"/>
           </w:tcPr>
@@ -2786,7 +2874,7 @@
         </w:trPr>
         <w:tc>
           <w:tcPr>
-            <w:tcW w:w="1645" w:type="dxa"/>
+            <w:tcW w:w="1644" w:type="dxa"/>
             <w:vMerge w:val="continue"/>
             <w:tcBorders>
               <w:top w:val="nil"/>
@@ -2798,7 +2886,7 @@
             </w:tcBorders>
             <w:shd w:fill="FFFFFF" w:val="clear"/>
             <w:tcMar>
-              <w:left w:w="93" w:type="dxa"/>
+              <w:left w:w="88" w:type="dxa"/>
             </w:tcMar>
           </w:tcPr>
           <w:p>
@@ -2828,7 +2916,7 @@
             </w:tcBorders>
             <w:shd w:fill="FFFFFF" w:val="clear"/>
             <w:tcMar>
-              <w:left w:w="93" w:type="dxa"/>
+              <w:left w:w="88" w:type="dxa"/>
             </w:tcMar>
           </w:tcPr>
           <w:p>
@@ -2848,7 +2936,7 @@
         </w:tc>
         <w:tc>
           <w:tcPr>
-            <w:tcW w:w="1413" w:type="dxa"/>
+            <w:tcW w:w="1414" w:type="dxa"/>
             <w:tcBorders>
               <w:top w:val="nil"/>
               <w:left w:val="single" w:sz="4" w:space="0" w:color="999999"/>
@@ -2859,7 +2947,7 @@
             </w:tcBorders>
             <w:shd w:fill="FFFFFF" w:val="clear"/>
             <w:tcMar>
-              <w:left w:w="93" w:type="dxa"/>
+              <w:left w:w="88" w:type="dxa"/>
             </w:tcMar>
             <w:vAlign w:val="center"/>
           </w:tcPr>
@@ -2885,7 +2973,7 @@
         </w:trPr>
         <w:tc>
           <w:tcPr>
-            <w:tcW w:w="1645" w:type="dxa"/>
+            <w:tcW w:w="1644" w:type="dxa"/>
             <w:vMerge w:val="continue"/>
             <w:tcBorders>
               <w:top w:val="single" w:sz="4" w:space="0" w:color="999999"/>
@@ -2897,7 +2985,7 @@
             </w:tcBorders>
             <w:shd w:fill="FFFFFF" w:val="clear"/>
             <w:tcMar>
-              <w:left w:w="93" w:type="dxa"/>
+              <w:left w:w="88" w:type="dxa"/>
             </w:tcMar>
           </w:tcPr>
           <w:p>
@@ -2927,7 +3015,7 @@
             </w:tcBorders>
             <w:shd w:fill="FFFFFF" w:val="clear"/>
             <w:tcMar>
-              <w:left w:w="93" w:type="dxa"/>
+              <w:left w:w="88" w:type="dxa"/>
             </w:tcMar>
           </w:tcPr>
           <w:p>
@@ -2947,7 +3035,7 @@
         </w:tc>
         <w:tc>
           <w:tcPr>
-            <w:tcW w:w="1413" w:type="dxa"/>
+            <w:tcW w:w="1414" w:type="dxa"/>
             <w:tcBorders>
               <w:top w:val="single" w:sz="4" w:space="0" w:color="999999"/>
               <w:left w:val="single" w:sz="4" w:space="0" w:color="999999"/>
@@ -2958,7 +3046,7 @@
             </w:tcBorders>
             <w:shd w:fill="FFFFFF" w:val="clear"/>
             <w:tcMar>
-              <w:left w:w="93" w:type="dxa"/>
+              <w:left w:w="88" w:type="dxa"/>
             </w:tcMar>
             <w:vAlign w:val="center"/>
           </w:tcPr>
@@ -2984,7 +3072,7 @@
         </w:trPr>
         <w:tc>
           <w:tcPr>
-            <w:tcW w:w="1645" w:type="dxa"/>
+            <w:tcW w:w="1644" w:type="dxa"/>
             <w:vMerge w:val="restart"/>
             <w:tcBorders>
               <w:top w:val="single" w:sz="4" w:space="0" w:color="999999"/>
@@ -2996,7 +3084,7 @@
             </w:tcBorders>
             <w:shd w:fill="FFFFFF" w:val="clear"/>
             <w:tcMar>
-              <w:left w:w="93" w:type="dxa"/>
+              <w:left w:w="88" w:type="dxa"/>
             </w:tcMar>
             <w:vAlign w:val="center"/>
           </w:tcPr>
@@ -3028,7 +3116,7 @@
             </w:tcBorders>
             <w:shd w:fill="FFFFFF" w:val="clear"/>
             <w:tcMar>
-              <w:left w:w="93" w:type="dxa"/>
+              <w:left w:w="88" w:type="dxa"/>
             </w:tcMar>
           </w:tcPr>
           <w:p>
@@ -3048,7 +3136,7 @@
         </w:tc>
         <w:tc>
           <w:tcPr>
-            <w:tcW w:w="1413" w:type="dxa"/>
+            <w:tcW w:w="1414" w:type="dxa"/>
             <w:tcBorders>
               <w:top w:val="single" w:sz="4" w:space="0" w:color="999999"/>
               <w:left w:val="single" w:sz="4" w:space="0" w:color="999999"/>
@@ -3059,7 +3147,7 @@
             </w:tcBorders>
             <w:shd w:fill="FFFFFF" w:val="clear"/>
             <w:tcMar>
-              <w:left w:w="93" w:type="dxa"/>
+              <w:left w:w="88" w:type="dxa"/>
             </w:tcMar>
             <w:vAlign w:val="center"/>
           </w:tcPr>
@@ -3085,7 +3173,7 @@
         </w:trPr>
         <w:tc>
           <w:tcPr>
-            <w:tcW w:w="1645" w:type="dxa"/>
+            <w:tcW w:w="1644" w:type="dxa"/>
             <w:vMerge w:val="continue"/>
             <w:tcBorders>
               <w:top w:val="single" w:sz="4" w:space="0" w:color="999999"/>
@@ -3097,7 +3185,7 @@
             </w:tcBorders>
             <w:shd w:fill="FFFFFF" w:val="clear"/>
             <w:tcMar>
-              <w:left w:w="93" w:type="dxa"/>
+              <w:left w:w="88" w:type="dxa"/>
             </w:tcMar>
           </w:tcPr>
           <w:p>
@@ -3127,7 +3215,7 @@
             </w:tcBorders>
             <w:shd w:fill="FFFFFF" w:val="clear"/>
             <w:tcMar>
-              <w:left w:w="93" w:type="dxa"/>
+              <w:left w:w="88" w:type="dxa"/>
             </w:tcMar>
           </w:tcPr>
           <w:p>
@@ -3147,7 +3235,7 @@
         </w:tc>
         <w:tc>
           <w:tcPr>
-            <w:tcW w:w="1413" w:type="dxa"/>
+            <w:tcW w:w="1414" w:type="dxa"/>
             <w:tcBorders>
               <w:top w:val="single" w:sz="4" w:space="0" w:color="999999"/>
               <w:left w:val="single" w:sz="4" w:space="0" w:color="999999"/>
@@ -3158,7 +3246,7 @@
             </w:tcBorders>
             <w:shd w:fill="FFFFFF" w:val="clear"/>
             <w:tcMar>
-              <w:left w:w="93" w:type="dxa"/>
+              <w:left w:w="88" w:type="dxa"/>
             </w:tcMar>
             <w:vAlign w:val="center"/>
           </w:tcPr>
@@ -3181,19 +3269,6 @@
     </w:tbl>
     <w:p>
       <w:pPr>
-        <w:pStyle w:val="Normal"/>
-        <w:rPr>
-          <w:rFonts w:ascii="Times" w:hAnsi="Times"/>
-        </w:rPr>
-      </w:pPr>
-      <w:r>
-        <w:rPr>
-          <w:rFonts w:ascii="Times" w:hAnsi="Times"/>
-        </w:rPr>
-      </w:r>
-    </w:p>
-    <w:p>
-      <w:pPr>
         <w:pStyle w:val="Ttulo1"/>
         <w:numPr>
           <w:ilvl w:val="0"/>
@@ -3204,8 +3279,8 @@
           <w:color w:val="666666"/>
         </w:rPr>
       </w:pPr>
-      <w:bookmarkStart w:id="11" w:name="_Toc427503331"/>
-      <w:bookmarkStart w:id="12" w:name="_Toc383370461"/>
+      <w:bookmarkStart w:id="11" w:name="_Toc383370461"/>
+      <w:bookmarkStart w:id="12" w:name="_Toc427503331"/>
       <w:r>
         <w:rPr>
           <w:rFonts w:ascii="Times" w:hAnsi="Times"/>
@@ -3294,13 +3369,13 @@
         </w:tblBorders>
         <w:tblCellMar>
           <w:top w:w="0" w:type="dxa"/>
-          <w:left w:w="93" w:type="dxa"/>
+          <w:left w:w="88" w:type="dxa"/>
           <w:bottom w:w="0" w:type="dxa"/>
           <w:right w:w="108" w:type="dxa"/>
         </w:tblCellMar>
       </w:tblPr>
       <w:tblGrid>
-        <w:gridCol w:w="3522"/>
+        <w:gridCol w:w="3521"/>
         <w:gridCol w:w="2410"/>
       </w:tblGrid>
       <w:tr>
@@ -3309,7 +3384,7 @@
         </w:trPr>
         <w:tc>
           <w:tcPr>
-            <w:tcW w:w="3522" w:type="dxa"/>
+            <w:tcW w:w="3521" w:type="dxa"/>
             <w:tcBorders>
               <w:top w:val="single" w:sz="4" w:space="0" w:color="00000A"/>
               <w:left w:val="single" w:sz="4" w:space="0" w:color="00000A"/>
@@ -3320,7 +3395,7 @@
             </w:tcBorders>
             <w:shd w:fill="DBE5F1" w:val="clear"/>
             <w:tcMar>
-              <w:left w:w="93" w:type="dxa"/>
+              <w:left w:w="88" w:type="dxa"/>
             </w:tcMar>
           </w:tcPr>
           <w:p>
@@ -3359,7 +3434,7 @@
             </w:tcBorders>
             <w:shd w:fill="DBE5F1" w:val="clear"/>
             <w:tcMar>
-              <w:left w:w="93" w:type="dxa"/>
+              <w:left w:w="88" w:type="dxa"/>
             </w:tcMar>
             <w:vAlign w:val="center"/>
           </w:tcPr>
@@ -3393,7 +3468,7 @@
         </w:trPr>
         <w:tc>
           <w:tcPr>
-            <w:tcW w:w="3522" w:type="dxa"/>
+            <w:tcW w:w="3521" w:type="dxa"/>
             <w:tcBorders>
               <w:top w:val="single" w:sz="4" w:space="0" w:color="00000A"/>
               <w:left w:val="single" w:sz="4" w:space="0" w:color="00000A"/>
@@ -3404,7 +3479,7 @@
             </w:tcBorders>
             <w:shd w:fill="FFFFFF" w:val="clear"/>
             <w:tcMar>
-              <w:left w:w="93" w:type="dxa"/>
+              <w:left w:w="88" w:type="dxa"/>
             </w:tcMar>
           </w:tcPr>
           <w:p>
@@ -3443,7 +3518,7 @@
             </w:tcBorders>
             <w:shd w:fill="FFFFFF" w:val="clear"/>
             <w:tcMar>
-              <w:left w:w="93" w:type="dxa"/>
+              <w:left w:w="88" w:type="dxa"/>
             </w:tcMar>
             <w:vAlign w:val="center"/>
           </w:tcPr>
@@ -3475,7 +3550,7 @@
                 <w:szCs w:val="22"/>
                 <w:lang w:val="pt-BR" w:eastAsia="pt-BR" w:bidi="ar-SA"/>
               </w:rPr>
-              <w:t>Autor</w:t>
+              <w:t>Gerente de Projetos</w:t>
             </w:r>
           </w:p>
         </w:tc>
@@ -3486,7 +3561,7 @@
         </w:trPr>
         <w:tc>
           <w:tcPr>
-            <w:tcW w:w="3522" w:type="dxa"/>
+            <w:tcW w:w="3521" w:type="dxa"/>
             <w:tcBorders>
               <w:top w:val="nil"/>
               <w:left w:val="single" w:sz="4" w:space="0" w:color="00000A"/>
@@ -3497,7 +3572,7 @@
             </w:tcBorders>
             <w:shd w:fill="FFFFFF" w:val="clear"/>
             <w:tcMar>
-              <w:left w:w="93" w:type="dxa"/>
+              <w:left w:w="88" w:type="dxa"/>
             </w:tcMar>
           </w:tcPr>
           <w:p>
@@ -3536,7 +3611,7 @@
             </w:tcBorders>
             <w:shd w:fill="FFFFFF" w:val="clear"/>
             <w:tcMar>
-              <w:left w:w="93" w:type="dxa"/>
+              <w:left w:w="88" w:type="dxa"/>
             </w:tcMar>
             <w:vAlign w:val="center"/>
           </w:tcPr>
@@ -3568,7 +3643,17 @@
                 <w:szCs w:val="22"/>
                 <w:lang w:val="pt-BR" w:eastAsia="pt-BR" w:bidi="ar-SA"/>
               </w:rPr>
-              <w:t>Orientador</w:t>
+              <w:t>Patrocin</w:t>
+            </w:r>
+            <w:r>
+              <w:rPr>
+                <w:rFonts w:eastAsia="Times" w:cs="Times New Roman" w:ascii="Times" w:hAnsi="Times"/>
+                <w:color w:val="00000A"/>
+                <w:sz w:val="22"/>
+                <w:szCs w:val="22"/>
+                <w:lang w:val="pt-BR" w:eastAsia="pt-BR" w:bidi="ar-SA"/>
+              </w:rPr>
+              <w:t>ador</w:t>
             </w:r>
           </w:p>
         </w:tc>
@@ -3579,7 +3664,7 @@
         </w:trPr>
         <w:tc>
           <w:tcPr>
-            <w:tcW w:w="3522" w:type="dxa"/>
+            <w:tcW w:w="3521" w:type="dxa"/>
             <w:tcBorders>
               <w:top w:val="nil"/>
               <w:left w:val="single" w:sz="4" w:space="0" w:color="00000A"/>
@@ -3590,7 +3675,7 @@
             </w:tcBorders>
             <w:shd w:fill="FFFFFF" w:val="clear"/>
             <w:tcMar>
-              <w:left w:w="93" w:type="dxa"/>
+              <w:left w:w="88" w:type="dxa"/>
             </w:tcMar>
           </w:tcPr>
           <w:p>
@@ -3629,7 +3714,7 @@
             </w:tcBorders>
             <w:shd w:fill="FFFFFF" w:val="clear"/>
             <w:tcMar>
-              <w:left w:w="93" w:type="dxa"/>
+              <w:left w:w="88" w:type="dxa"/>
             </w:tcMar>
             <w:vAlign w:val="center"/>
           </w:tcPr>
@@ -3672,7 +3757,7 @@
         </w:trPr>
         <w:tc>
           <w:tcPr>
-            <w:tcW w:w="3522" w:type="dxa"/>
+            <w:tcW w:w="3521" w:type="dxa"/>
             <w:tcBorders>
               <w:top w:val="nil"/>
               <w:left w:val="single" w:sz="4" w:space="0" w:color="00000A"/>
@@ -3683,7 +3768,7 @@
             </w:tcBorders>
             <w:shd w:fill="FFFFFF" w:val="clear"/>
             <w:tcMar>
-              <w:left w:w="93" w:type="dxa"/>
+              <w:left w:w="88" w:type="dxa"/>
             </w:tcMar>
           </w:tcPr>
           <w:p>
@@ -3722,7 +3807,7 @@
             </w:tcBorders>
             <w:shd w:fill="FFFFFF" w:val="clear"/>
             <w:tcMar>
-              <w:left w:w="93" w:type="dxa"/>
+              <w:left w:w="88" w:type="dxa"/>
             </w:tcMar>
             <w:vAlign w:val="center"/>
           </w:tcPr>
@@ -3775,19 +3860,6 @@
     </w:p>
     <w:p>
       <w:pPr>
-        <w:pStyle w:val="Normal"/>
-        <w:rPr>
-          <w:rFonts w:ascii="Times" w:hAnsi="Times"/>
-        </w:rPr>
-      </w:pPr>
-      <w:r>
-        <w:rPr>
-          <w:rFonts w:ascii="Times" w:hAnsi="Times"/>
-        </w:rPr>
-      </w:r>
-    </w:p>
-    <w:p>
-      <w:pPr>
         <w:pStyle w:val="Ttulo1"/>
         <w:numPr>
           <w:ilvl w:val="0"/>
@@ -3819,6 +3891,168 @@
         <w:rPr>
           <w:rFonts w:ascii="Times" w:hAnsi="Times"/>
         </w:rPr>
+        <w:t>Não é possível importar os dados do IFSP campus Hortolândia no portal da transparência da união sendo necessário obter os dados manualmente.</w:t>
+      </w:r>
+    </w:p>
+    <w:p>
+      <w:pPr>
+        <w:pStyle w:val="Ttulo1"/>
+        <w:rPr/>
+      </w:pPr>
+      <w:r>
+        <w:rPr/>
+      </w:r>
+    </w:p>
+    <w:p>
+      <w:pPr>
+        <w:pStyle w:val="Ttulo1"/>
+        <w:numPr>
+          <w:ilvl w:val="0"/>
+          <w:numId w:val="1"/>
+        </w:numPr>
+        <w:rPr>
+          <w:rFonts w:ascii="Times" w:hAnsi="Times"/>
+          <w:color w:val="666666"/>
+        </w:rPr>
+      </w:pPr>
+      <w:bookmarkStart w:id="14" w:name="_Toc427503333"/>
+      <w:bookmarkEnd w:id="14"/>
+      <w:r>
+        <w:rPr>
+          <w:rFonts w:ascii="Times" w:hAnsi="Times"/>
+          <w:color w:val="666666"/>
+        </w:rPr>
+        <w:t xml:space="preserve"> </w:t>
+      </w:r>
+      <w:r>
+        <w:rPr>
+          <w:rFonts w:ascii="Times" w:hAnsi="Times"/>
+          <w:color w:val="666666"/>
+        </w:rPr>
+        <w:t>Premissas</w:t>
+      </w:r>
+    </w:p>
+    <w:p>
+      <w:pPr>
+        <w:pStyle w:val="Comments"/>
+        <w:rPr>
+          <w:rFonts w:ascii="Times" w:hAnsi="Times"/>
+        </w:rPr>
+      </w:pPr>
+      <w:r>
+        <w:rPr>
+          <w:rFonts w:ascii="Times" w:hAnsi="Times"/>
+        </w:rPr>
+        <w:t>O portal da transparência precisa permanecer ativo para que as informações deste projeto sejam verdadeiras.</w:t>
+      </w:r>
+    </w:p>
+    <w:p>
+      <w:pPr>
+        <w:pStyle w:val="Comments"/>
+        <w:rPr>
+          <w:rFonts w:ascii="Times" w:hAnsi="Times"/>
+        </w:rPr>
+      </w:pPr>
+      <w:r>
+        <w:rPr>
+          <w:rFonts w:ascii="Times" w:hAnsi="Times"/>
+        </w:rPr>
+        <w:t>Usar banco de dados relacional e a linguagem php para persistir os dados.</w:t>
+      </w:r>
+    </w:p>
+    <w:p>
+      <w:pPr>
+        <w:pStyle w:val="Ttulo1"/>
+        <w:rPr/>
+      </w:pPr>
+      <w:r>
+        <w:rPr/>
+      </w:r>
+    </w:p>
+    <w:p>
+      <w:pPr>
+        <w:pStyle w:val="Ttulo1"/>
+        <w:numPr>
+          <w:ilvl w:val="0"/>
+          <w:numId w:val="1"/>
+        </w:numPr>
+        <w:rPr>
+          <w:rFonts w:ascii="Times" w:hAnsi="Times"/>
+          <w:color w:val="666666"/>
+        </w:rPr>
+      </w:pPr>
+      <w:bookmarkStart w:id="15" w:name="_Toc427503334"/>
+      <w:bookmarkEnd w:id="15"/>
+      <w:r>
+        <w:rPr>
+          <w:rFonts w:ascii="Times" w:hAnsi="Times"/>
+          <w:color w:val="666666"/>
+        </w:rPr>
+        <w:t xml:space="preserve"> </w:t>
+      </w:r>
+      <w:r>
+        <w:rPr>
+          <w:rFonts w:ascii="Times" w:hAnsi="Times"/>
+          <w:color w:val="666666"/>
+        </w:rPr>
+        <w:t>Riscos</w:t>
+      </w:r>
+    </w:p>
+    <w:p>
+      <w:pPr>
+        <w:pStyle w:val="Comments"/>
+        <w:rPr>
+          <w:rFonts w:ascii="Times" w:hAnsi="Times"/>
+        </w:rPr>
+      </w:pPr>
+      <w:r>
+        <w:rPr>
+          <w:rFonts w:ascii="Times" w:hAnsi="Times"/>
+        </w:rPr>
+      </w:r>
+    </w:p>
+    <w:p>
+      <w:pPr>
+        <w:pStyle w:val="Corpodotexto"/>
+        <w:numPr>
+          <w:ilvl w:val="0"/>
+          <w:numId w:val="4"/>
+        </w:numPr>
+        <w:rPr>
+          <w:rFonts w:ascii="Times" w:hAnsi="Times"/>
+          <w:sz w:val="24"/>
+          <w:szCs w:val="24"/>
+        </w:rPr>
+      </w:pPr>
+      <w:r>
+        <w:rPr>
+          <w:rFonts w:ascii="Times" w:hAnsi="Times"/>
+          <w:sz w:val="24"/>
+          <w:szCs w:val="24"/>
+        </w:rPr>
+        <w:t>Alteração no cronograma (Adiantamento de entrega);</w:t>
+      </w:r>
+    </w:p>
+    <w:p>
+      <w:pPr>
+        <w:pStyle w:val="Corpodotexto"/>
+        <w:numPr>
+          <w:ilvl w:val="0"/>
+          <w:numId w:val="4"/>
+        </w:numPr>
+        <w:rPr>
+          <w:rFonts w:ascii="Times" w:hAnsi="Times"/>
+          <w:sz w:val="24"/>
+          <w:szCs w:val="24"/>
+        </w:rPr>
+      </w:pPr>
+      <w:r>
+        <w:rPr>
+          <w:rFonts w:ascii="Times" w:hAnsi="Times"/>
+          <w:sz w:val="24"/>
+          <w:szCs w:val="24"/>
+        </w:rPr>
+        <w:t>Computador mal configurado ou danificado;</w:t>
       </w:r>
     </w:p>
     <w:p>
@@ -3846,23 +4080,10 @@
     <w:p>
       <w:pPr>
         <w:pStyle w:val="Normal"/>
-        <w:numPr>
-          <w:ilvl w:val="0"/>
-          <w:numId w:val="4"/>
-        </w:numPr>
-        <w:rPr>
-          <w:rFonts w:ascii="Times" w:hAnsi="Times"/>
-          <w:sz w:val="24"/>
-          <w:szCs w:val="24"/>
-        </w:rPr>
-      </w:pPr>
-      <w:r>
-        <w:rPr>
-          <w:rFonts w:ascii="Times" w:hAnsi="Times"/>
-          <w:sz w:val="24"/>
-          <w:szCs w:val="24"/>
-        </w:rPr>
-        <w:t>Pouco conhecimento das linguagens e ferramentas;</w:t>
+        <w:rPr/>
+      </w:pPr>
+      <w:r>
+        <w:rPr/>
       </w:r>
     </w:p>
     <w:p>
@@ -3884,122 +4105,22 @@
           <w:sz w:val="24"/>
           <w:szCs w:val="24"/>
         </w:rPr>
-        <w:t>Apenas um computador para desenvolvimento e testes;</w:t>
+        <w:t>Pouco conhecimento das linguagens e ferramentas;</w:t>
       </w:r>
     </w:p>
     <w:p>
       <w:pPr>
         <w:pStyle w:val="Normal"/>
-        <w:rPr>
-          <w:rFonts w:ascii="Times" w:hAnsi="Times"/>
-        </w:rPr>
-      </w:pPr>
-      <w:r>
-        <w:rPr>
-          <w:rFonts w:ascii="Times" w:hAnsi="Times"/>
-        </w:rPr>
-      </w:r>
-    </w:p>
-    <w:p>
-      <w:pPr>
-        <w:pStyle w:val="Ttulo1"/>
-        <w:numPr>
-          <w:ilvl w:val="0"/>
-          <w:numId w:val="1"/>
-        </w:numPr>
-        <w:rPr>
-          <w:rFonts w:ascii="Times" w:hAnsi="Times"/>
-          <w:color w:val="666666"/>
-        </w:rPr>
-      </w:pPr>
-      <w:bookmarkStart w:id="14" w:name="_Toc427503333"/>
-      <w:bookmarkEnd w:id="14"/>
-      <w:r>
-        <w:rPr>
-          <w:rFonts w:ascii="Times" w:hAnsi="Times"/>
-          <w:color w:val="666666"/>
-        </w:rPr>
+        <w:rPr/>
+      </w:pPr>
+      <w:r>
+        <w:rPr/>
         <w:t xml:space="preserve"> </w:t>
       </w:r>
-      <w:r>
-        <w:rPr>
-          <w:rFonts w:ascii="Times" w:hAnsi="Times"/>
-          <w:color w:val="666666"/>
-        </w:rPr>
-        <w:t>Premissas</w:t>
-      </w:r>
-    </w:p>
-    <w:p>
-      <w:pPr>
-        <w:pStyle w:val="Comments"/>
-        <w:rPr>
-          <w:rFonts w:ascii="Times" w:hAnsi="Times"/>
-        </w:rPr>
-      </w:pPr>
-      <w:r>
-        <w:rPr>
-          <w:rFonts w:ascii="Times" w:hAnsi="Times"/>
-        </w:rPr>
-      </w:r>
     </w:p>
     <w:p>
       <w:pPr>
         <w:pStyle w:val="Normal"/>
-        <w:rPr>
-          <w:rFonts w:ascii="Times" w:hAnsi="Times"/>
-        </w:rPr>
-      </w:pPr>
-      <w:r>
-        <w:rPr>
-          <w:rFonts w:ascii="Times" w:hAnsi="Times"/>
-        </w:rPr>
-      </w:r>
-    </w:p>
-    <w:p>
-      <w:pPr>
-        <w:pStyle w:val="Ttulo1"/>
-        <w:numPr>
-          <w:ilvl w:val="0"/>
-          <w:numId w:val="1"/>
-        </w:numPr>
-        <w:rPr>
-          <w:rFonts w:ascii="Times" w:hAnsi="Times"/>
-          <w:color w:val="666666"/>
-        </w:rPr>
-      </w:pPr>
-      <w:bookmarkStart w:id="15" w:name="_Toc427503334"/>
-      <w:bookmarkEnd w:id="15"/>
-      <w:r>
-        <w:rPr>
-          <w:rFonts w:ascii="Times" w:hAnsi="Times"/>
-          <w:color w:val="666666"/>
-        </w:rPr>
-        <w:t xml:space="preserve"> </w:t>
-      </w:r>
-      <w:r>
-        <w:rPr>
-          <w:rFonts w:ascii="Times" w:hAnsi="Times"/>
-          <w:color w:val="666666"/>
-        </w:rPr>
-        <w:t>Riscos</w:t>
-      </w:r>
-    </w:p>
-    <w:p>
-      <w:pPr>
-        <w:pStyle w:val="Comments"/>
-        <w:rPr>
-          <w:rFonts w:ascii="Times" w:hAnsi="Times"/>
-        </w:rPr>
-      </w:pPr>
-      <w:r>
-        <w:rPr>
-          <w:rFonts w:ascii="Times" w:hAnsi="Times"/>
-        </w:rPr>
-      </w:r>
-    </w:p>
-    <w:p>
-      <w:pPr>
-        <w:pStyle w:val="Corpodotexto"/>
         <w:numPr>
           <w:ilvl w:val="0"/>
           <w:numId w:val="4"/>
@@ -4016,34 +4137,12 @@
           <w:sz w:val="24"/>
           <w:szCs w:val="24"/>
         </w:rPr>
-        <w:t>Alteração no cronograma (Adiantamento de entrega);</w:t>
-      </w:r>
-    </w:p>
-    <w:p>
-      <w:pPr>
-        <w:pStyle w:val="Corpodotexto"/>
-        <w:numPr>
-          <w:ilvl w:val="0"/>
-          <w:numId w:val="4"/>
-        </w:numPr>
-        <w:rPr>
-          <w:rFonts w:ascii="Times" w:hAnsi="Times"/>
-          <w:sz w:val="24"/>
-          <w:szCs w:val="24"/>
-        </w:rPr>
-      </w:pPr>
-      <w:r>
-        <w:rPr>
-          <w:rFonts w:ascii="Times" w:hAnsi="Times"/>
-          <w:sz w:val="24"/>
-          <w:szCs w:val="24"/>
-        </w:rPr>
-        <w:t>Computador mal configurado ou danificado;</w:t>
-      </w:r>
-    </w:p>
-    <w:p>
-      <w:pPr>
-        <w:pStyle w:val="Corpodotexto"/>
+        <w:t>Informações perderem a autenticidade;</w:t>
+      </w:r>
+    </w:p>
+    <w:p>
+      <w:pPr>
+        <w:pStyle w:val="Normal"/>
         <w:rPr>
           <w:rFonts w:ascii="Times" w:hAnsi="Times"/>
         </w:rPr>
@@ -4083,7 +4182,7 @@
     <w:tbl>
       <w:tblPr>
         <w:jc w:val="left"/>
-        <w:tblInd w:w="-15" w:type="dxa"/>
+        <w:tblInd w:w="-20" w:type="dxa"/>
         <w:tblBorders>
           <w:top w:val="single" w:sz="4" w:space="0" w:color="999999"/>
           <w:left w:val="single" w:sz="4" w:space="0" w:color="999999"/>
@@ -4094,15 +4193,15 @@
         </w:tblBorders>
         <w:tblCellMar>
           <w:top w:w="0" w:type="dxa"/>
-          <w:left w:w="13" w:type="dxa"/>
+          <w:left w:w="8" w:type="dxa"/>
           <w:bottom w:w="0" w:type="dxa"/>
           <w:right w:w="0" w:type="dxa"/>
         </w:tblCellMar>
       </w:tblPr>
       <w:tblGrid>
-        <w:gridCol w:w="2435"/>
-        <w:gridCol w:w="4677"/>
-        <w:gridCol w:w="1563"/>
+        <w:gridCol w:w="2434"/>
+        <w:gridCol w:w="4676"/>
+        <w:gridCol w:w="1565"/>
       </w:tblGrid>
       <w:tr>
         <w:trPr>
@@ -4123,7 +4222,7 @@
             </w:tcBorders>
             <w:shd w:fill="DBE5F1" w:val="clear"/>
             <w:tcMar>
-              <w:left w:w="13" w:type="dxa"/>
+              <w:left w:w="8" w:type="dxa"/>
             </w:tcMar>
             <w:vAlign w:val="center"/>
           </w:tcPr>
@@ -4153,7 +4252,7 @@
         </w:trPr>
         <w:tc>
           <w:tcPr>
-            <w:tcW w:w="2435" w:type="dxa"/>
+            <w:tcW w:w="2434" w:type="dxa"/>
             <w:tcBorders>
               <w:top w:val="single" w:sz="4" w:space="0" w:color="999999"/>
               <w:left w:val="single" w:sz="4" w:space="0" w:color="999999"/>
@@ -4164,7 +4263,7 @@
             </w:tcBorders>
             <w:shd w:fill="DBE5F1" w:val="clear"/>
             <w:tcMar>
-              <w:left w:w="13" w:type="dxa"/>
+              <w:left w:w="8" w:type="dxa"/>
             </w:tcMar>
             <w:vAlign w:val="center"/>
           </w:tcPr>
@@ -4188,7 +4287,7 @@
         </w:tc>
         <w:tc>
           <w:tcPr>
-            <w:tcW w:w="4677" w:type="dxa"/>
+            <w:tcW w:w="4676" w:type="dxa"/>
             <w:tcBorders>
               <w:top w:val="single" w:sz="4" w:space="0" w:color="999999"/>
               <w:left w:val="single" w:sz="4" w:space="0" w:color="999999"/>
@@ -4199,7 +4298,7 @@
             </w:tcBorders>
             <w:shd w:fill="DBE5F1" w:val="clear"/>
             <w:tcMar>
-              <w:left w:w="13" w:type="dxa"/>
+              <w:left w:w="8" w:type="dxa"/>
             </w:tcMar>
             <w:vAlign w:val="center"/>
           </w:tcPr>
@@ -4223,7 +4322,7 @@
         </w:tc>
         <w:tc>
           <w:tcPr>
-            <w:tcW w:w="1563" w:type="dxa"/>
+            <w:tcW w:w="1565" w:type="dxa"/>
             <w:tcBorders>
               <w:top w:val="single" w:sz="4" w:space="0" w:color="999999"/>
               <w:left w:val="single" w:sz="4" w:space="0" w:color="999999"/>
@@ -4234,7 +4333,7 @@
             </w:tcBorders>
             <w:shd w:fill="DBE5F1" w:val="clear"/>
             <w:tcMar>
-              <w:left w:w="13" w:type="dxa"/>
+              <w:left w:w="8" w:type="dxa"/>
             </w:tcMar>
             <w:vAlign w:val="center"/>
           </w:tcPr>
@@ -4264,7 +4363,7 @@
         </w:trPr>
         <w:tc>
           <w:tcPr>
-            <w:tcW w:w="2435" w:type="dxa"/>
+            <w:tcW w:w="2434" w:type="dxa"/>
             <w:tcBorders>
               <w:top w:val="single" w:sz="4" w:space="0" w:color="999999"/>
               <w:left w:val="single" w:sz="4" w:space="0" w:color="999999"/>
@@ -4275,7 +4374,7 @@
             </w:tcBorders>
             <w:shd w:fill="FFFFFF" w:val="clear"/>
             <w:tcMar>
-              <w:left w:w="13" w:type="dxa"/>
+              <w:left w:w="8" w:type="dxa"/>
             </w:tcMar>
             <w:vAlign w:val="center"/>
           </w:tcPr>
@@ -4296,7 +4395,7 @@
         </w:tc>
         <w:tc>
           <w:tcPr>
-            <w:tcW w:w="4677" w:type="dxa"/>
+            <w:tcW w:w="4676" w:type="dxa"/>
             <w:tcBorders>
               <w:top w:val="single" w:sz="4" w:space="0" w:color="999999"/>
               <w:left w:val="single" w:sz="4" w:space="0" w:color="999999"/>
@@ -4307,7 +4406,7 @@
             </w:tcBorders>
             <w:shd w:fill="FFFFFF" w:val="clear"/>
             <w:tcMar>
-              <w:left w:w="13" w:type="dxa"/>
+              <w:left w:w="8" w:type="dxa"/>
             </w:tcMar>
             <w:vAlign w:val="center"/>
           </w:tcPr>
@@ -4315,21 +4414,16 @@
             <w:pPr>
               <w:pStyle w:val="Normal"/>
               <w:jc w:val="center"/>
-              <w:rPr>
-                <w:rFonts w:ascii="Times" w:hAnsi="Times"/>
-              </w:rPr>
+              <w:rPr/>
             </w:pPr>
             <w:r>
-              <w:rPr>
-                <w:rFonts w:ascii="Times" w:hAnsi="Times"/>
-              </w:rPr>
-              <w:t>NA</w:t>
+              <w:rPr/>
             </w:r>
           </w:p>
         </w:tc>
         <w:tc>
           <w:tcPr>
-            <w:tcW w:w="1563" w:type="dxa"/>
+            <w:tcW w:w="1565" w:type="dxa"/>
             <w:tcBorders>
               <w:top w:val="single" w:sz="4" w:space="0" w:color="999999"/>
               <w:left w:val="single" w:sz="4" w:space="0" w:color="999999"/>
@@ -4340,7 +4434,7 @@
             </w:tcBorders>
             <w:shd w:fill="FFFFFF" w:val="clear"/>
             <w:tcMar>
-              <w:left w:w="13" w:type="dxa"/>
+              <w:left w:w="8" w:type="dxa"/>
             </w:tcMar>
             <w:vAlign w:val="center"/>
           </w:tcPr>
@@ -4355,13 +4449,7 @@
               <w:rPr>
                 <w:rFonts w:ascii="Times" w:hAnsi="Times"/>
               </w:rPr>
-              <w:t xml:space="preserve">     </w:t>
-            </w:r>
-            <w:r>
-              <w:rPr>
-                <w:rFonts w:ascii="Times" w:hAnsi="Times"/>
-              </w:rPr>
-              <w:t>-------------</w:t>
+              <w:t xml:space="preserve">    </w:t>
             </w:r>
           </w:p>
         </w:tc>
@@ -4373,7 +4461,7 @@
         </w:trPr>
         <w:tc>
           <w:tcPr>
-            <w:tcW w:w="2435" w:type="dxa"/>
+            <w:tcW w:w="2434" w:type="dxa"/>
             <w:tcBorders>
               <w:top w:val="single" w:sz="4" w:space="0" w:color="999999"/>
               <w:left w:val="single" w:sz="4" w:space="0" w:color="999999"/>
@@ -4384,7 +4472,7 @@
             </w:tcBorders>
             <w:shd w:fill="FFFFFF" w:val="clear"/>
             <w:tcMar>
-              <w:left w:w="13" w:type="dxa"/>
+              <w:left w:w="8" w:type="dxa"/>
             </w:tcMar>
             <w:vAlign w:val="center"/>
           </w:tcPr>
@@ -4405,7 +4493,7 @@
         </w:tc>
         <w:tc>
           <w:tcPr>
-            <w:tcW w:w="4677" w:type="dxa"/>
+            <w:tcW w:w="4676" w:type="dxa"/>
             <w:tcBorders>
               <w:top w:val="single" w:sz="4" w:space="0" w:color="999999"/>
               <w:left w:val="single" w:sz="4" w:space="0" w:color="999999"/>
@@ -4416,7 +4504,7 @@
             </w:tcBorders>
             <w:shd w:fill="FFFFFF" w:val="clear"/>
             <w:tcMar>
-              <w:left w:w="13" w:type="dxa"/>
+              <w:left w:w="8" w:type="dxa"/>
             </w:tcMar>
             <w:vAlign w:val="center"/>
           </w:tcPr>
@@ -4436,7 +4524,7 @@
         </w:tc>
         <w:tc>
           <w:tcPr>
-            <w:tcW w:w="1563" w:type="dxa"/>
+            <w:tcW w:w="1565" w:type="dxa"/>
             <w:tcBorders>
               <w:top w:val="single" w:sz="4" w:space="0" w:color="999999"/>
               <w:left w:val="single" w:sz="4" w:space="0" w:color="999999"/>
@@ -4447,7 +4535,7 @@
             </w:tcBorders>
             <w:shd w:fill="FFFFFF" w:val="clear"/>
             <w:tcMar>
-              <w:left w:w="13" w:type="dxa"/>
+              <w:left w:w="8" w:type="dxa"/>
             </w:tcMar>
             <w:vAlign w:val="center"/>
           </w:tcPr>
@@ -4789,13 +4877,13 @@
       </w:tblBorders>
       <w:tblCellMar>
         <w:top w:w="0" w:type="dxa"/>
-        <w:left w:w="93" w:type="dxa"/>
+        <w:left w:w="88" w:type="dxa"/>
         <w:bottom w:w="0" w:type="dxa"/>
         <w:right w:w="108" w:type="dxa"/>
       </w:tblCellMar>
     </w:tblPr>
     <w:tblGrid>
-      <w:gridCol w:w="6488"/>
+      <w:gridCol w:w="6487"/>
       <w:gridCol w:w="1956"/>
     </w:tblGrid>
     <w:tr>
@@ -4805,7 +4893,7 @@
       </w:trPr>
       <w:tc>
         <w:tcPr>
-          <w:tcW w:w="6488" w:type="dxa"/>
+          <w:tcW w:w="6487" w:type="dxa"/>
           <w:tcBorders>
             <w:top w:val="single" w:sz="4" w:space="0" w:color="00000A"/>
             <w:left w:val="single" w:sz="4" w:space="0" w:color="00000A"/>
@@ -4816,7 +4904,7 @@
           </w:tcBorders>
           <w:shd w:fill="FFFFFF" w:val="clear"/>
           <w:tcMar>
-            <w:left w:w="93" w:type="dxa"/>
+            <w:left w:w="88" w:type="dxa"/>
           </w:tcMar>
           <w:vAlign w:val="center"/>
         </w:tcPr>
@@ -4859,7 +4947,7 @@
           </w:tcBorders>
           <w:shd w:fill="FFFFFF" w:val="clear"/>
           <w:tcMar>
-            <w:left w:w="93" w:type="dxa"/>
+            <w:left w:w="88" w:type="dxa"/>
           </w:tcMar>
           <w:vAlign w:val="center"/>
         </w:tcPr>
@@ -4891,7 +4979,7 @@
       </w:trPr>
       <w:tc>
         <w:tcPr>
-          <w:tcW w:w="6488" w:type="dxa"/>
+          <w:tcW w:w="6487" w:type="dxa"/>
           <w:tcBorders>
             <w:top w:val="single" w:sz="4" w:space="0" w:color="00000A"/>
             <w:left w:val="single" w:sz="4" w:space="0" w:color="00000A"/>
@@ -4902,7 +4990,7 @@
           </w:tcBorders>
           <w:shd w:fill="FFFFFF" w:val="clear"/>
           <w:tcMar>
-            <w:left w:w="93" w:type="dxa"/>
+            <w:left w:w="88" w:type="dxa"/>
           </w:tcMar>
           <w:vAlign w:val="center"/>
         </w:tcPr>
@@ -4941,7 +5029,7 @@
           </w:tcBorders>
           <w:shd w:fill="FFFFFF" w:val="clear"/>
           <w:tcMar>
-            <w:left w:w="93" w:type="dxa"/>
+            <w:left w:w="88" w:type="dxa"/>
           </w:tcMar>
           <w:vAlign w:val="center"/>
         </w:tcPr>
@@ -6546,6 +6634,30 @@
       <w:rFonts w:cs="OpenSymbol"/>
     </w:rPr>
   </w:style>
+  <w:style w:type="character" w:styleId="ListLabel14">
+    <w:name w:val="ListLabel 14"/>
+    <w:rPr>
+      <w:rFonts w:cs="Symbol"/>
+    </w:rPr>
+  </w:style>
+  <w:style w:type="character" w:styleId="ListLabel15">
+    <w:name w:val="ListLabel 15"/>
+    <w:rPr>
+      <w:rFonts w:cs="Courier New"/>
+    </w:rPr>
+  </w:style>
+  <w:style w:type="character" w:styleId="ListLabel16">
+    <w:name w:val="ListLabel 16"/>
+    <w:rPr>
+      <w:rFonts w:cs="Wingdings"/>
+    </w:rPr>
+  </w:style>
+  <w:style w:type="character" w:styleId="ListLabel17">
+    <w:name w:val="ListLabel 17"/>
+    <w:rPr>
+      <w:rFonts w:cs="OpenSymbol"/>
+    </w:rPr>
+  </w:style>
   <w:style w:type="character" w:styleId="Vnculodendice">
     <w:name w:val="Vínculo de índice"/>
     <w:rPr/>

</xml_diff>